<commit_message>
09012022 add text to TaheoportPresentation.docx, add to git images
</commit_message>
<xml_diff>
--- a/TaheoportPresentation.docx
+++ b/TaheoportPresentation.docx
@@ -161,6 +161,141 @@
           <w:szCs w:val="28"/>
         </w:rPr>
         <w:t>Потребность в программе Taheoport возникает, когда набор полевых измерений нужно преобразовать в координаты, получить файлы, необходимые для импорта в ГИС для создания ЦММ и файлы-ведомости, необходимые для отчёта о выполненных работах.</w:t>
+      </w:r>
+    </w:p>
+    <w:p>
+      <w:pPr>
+        <w:rPr>
+          <w:rFonts w:ascii="Times New Roman" w:hAnsi="Times New Roman" w:cs="Times New Roman"/>
+          <w:sz w:val="28"/>
+          <w:szCs w:val="28"/>
+        </w:rPr>
+      </w:pPr>
+      <w:r>
+        <w:rPr>
+          <w:rFonts w:ascii="Times New Roman" w:hAnsi="Times New Roman" w:cs="Times New Roman"/>
+          <w:sz w:val="28"/>
+          <w:szCs w:val="28"/>
+        </w:rPr>
+        <w:t>Для создания 3D модели местности и как частный случай топографического плана местности необходимо получить пространственные (</w:t>
+      </w:r>
+      <w:r>
+        <w:rPr>
+          <w:rFonts w:ascii="Times New Roman" w:hAnsi="Times New Roman" w:cs="Times New Roman"/>
+          <w:sz w:val="28"/>
+          <w:szCs w:val="28"/>
+        </w:rPr>
+        <w:t>3</w:t>
+      </w:r>
+      <w:r>
+        <w:rPr>
+          <w:rFonts w:ascii="Times New Roman" w:hAnsi="Times New Roman" w:cs="Times New Roman"/>
+          <w:sz w:val="28"/>
+          <w:szCs w:val="28"/>
+          <w:lang w:val="en-US"/>
+        </w:rPr>
+        <w:t>D</w:t>
+      </w:r>
+      <w:r>
+        <w:rPr>
+          <w:rFonts w:ascii="Times New Roman" w:hAnsi="Times New Roman" w:cs="Times New Roman"/>
+          <w:sz w:val="28"/>
+          <w:szCs w:val="28"/>
+        </w:rPr>
+        <w:t>) координаты характерных точек местности, включая точки, необходимые для отображения рельефа земной поверхности и множество точек, необходимых для построения моделей объектов, расположенных над и под этой поверхностью.</w:t>
+      </w:r>
+    </w:p>
+    <w:p>
+      <w:pPr>
+        <w:rPr>
+          <w:rFonts w:ascii="Times New Roman" w:hAnsi="Times New Roman" w:cs="Times New Roman"/>
+          <w:sz w:val="28"/>
+          <w:szCs w:val="28"/>
+        </w:rPr>
+      </w:pPr>
+    </w:p>
+    <w:p>
+      <w:pPr>
+        <w:rPr>
+          <w:rFonts w:ascii="Times New Roman" w:hAnsi="Times New Roman" w:cs="Times New Roman"/>
+          <w:sz w:val="28"/>
+          <w:szCs w:val="28"/>
+        </w:rPr>
+      </w:pPr>
+    </w:p>
+    <w:p>
+      <w:pPr>
+        <w:rPr>
+          <w:rFonts w:ascii="Times New Roman" w:hAnsi="Times New Roman" w:cs="Times New Roman"/>
+          <w:sz w:val="28"/>
+          <w:szCs w:val="28"/>
+        </w:rPr>
+      </w:pPr>
+      <w:r>
+        <w:rPr>
+          <w:rFonts w:ascii="Times New Roman" w:hAnsi="Times New Roman" w:cs="Times New Roman"/>
+          <w:sz w:val="28"/>
+          <w:szCs w:val="28"/>
+        </w:rPr>
+        <w:t xml:space="preserve">Для решения этой задачи используется, в общем случае, достаточно простой математический аппарат формул. </w:t>
+      </w:r>
+      <w:r>
+        <w:rPr>
+          <w:rFonts w:ascii="Times New Roman" w:hAnsi="Times New Roman" w:cs="Times New Roman"/>
+          <w:sz w:val="28"/>
+          <w:szCs w:val="28"/>
+        </w:rPr>
+        <w:t>Для определения плановых координат (</w:t>
+      </w:r>
+      <w:r>
+        <w:rPr>
+          <w:rFonts w:ascii="Times New Roman" w:hAnsi="Times New Roman" w:cs="Times New Roman"/>
+          <w:sz w:val="28"/>
+          <w:szCs w:val="28"/>
+          <w:lang w:val="en-US"/>
+        </w:rPr>
+        <w:t>X</w:t>
+      </w:r>
+      <w:r>
+        <w:rPr>
+          <w:rFonts w:ascii="Times New Roman" w:hAnsi="Times New Roman" w:cs="Times New Roman"/>
+          <w:sz w:val="28"/>
+          <w:szCs w:val="28"/>
+        </w:rPr>
+        <w:t xml:space="preserve">, </w:t>
+      </w:r>
+      <w:r>
+        <w:rPr>
+          <w:rFonts w:ascii="Times New Roman" w:hAnsi="Times New Roman" w:cs="Times New Roman"/>
+          <w:sz w:val="28"/>
+          <w:szCs w:val="28"/>
+          <w:lang w:val="en-US"/>
+        </w:rPr>
+        <w:t>Y</w:t>
+      </w:r>
+      <w:r>
+        <w:rPr>
+          <w:rFonts w:ascii="Times New Roman" w:hAnsi="Times New Roman" w:cs="Times New Roman"/>
+          <w:sz w:val="28"/>
+          <w:szCs w:val="28"/>
+        </w:rPr>
+        <w:t>)</w:t>
+      </w:r>
+      <w:r>
+        <w:rPr>
+          <w:rFonts w:ascii="Times New Roman" w:hAnsi="Times New Roman" w:cs="Times New Roman"/>
+          <w:sz w:val="28"/>
+          <w:szCs w:val="28"/>
+        </w:rPr>
+        <w:t xml:space="preserve"> </w:t>
+      </w:r>
+      <w:r>
+        <w:rPr>
+          <w:rFonts w:ascii="Times New Roman" w:hAnsi="Times New Roman" w:cs="Times New Roman"/>
+          <w:sz w:val="28"/>
+          <w:szCs w:val="28"/>
+        </w:rPr>
+        <w:t>используется прямая геодезическая задача, а для определения координаты Z используется метод тригонометрического нивелирования.</w:t>
       </w:r>
     </w:p>
     <w:sectPr>
@@ -332,6 +467,7 @@
   <w:style w:type="paragraph" w:default="1" w:styleId="a">
     <w:name w:val="Normal"/>
     <w:qFormat/>
+    <w:rsid w:val="00B05C45"/>
   </w:style>
   <w:style w:type="character" w:default="1" w:styleId="a0">
     <w:name w:val="Default Paragraph Font"/>

</xml_diff>